<commit_message>
New translations email t-1 [template] partner email – if rsvp no.docx (Portuguese)
</commit_message>
<xml_diff>
--- a/public/email/crowdin/translations/pt/Email T-1 [TEMPLATE] Partner email – if RSVP no.docx
+++ b/public/email/crowdin/translations/pt/Email T-1 [TEMPLATE] Partner email – if RSVP no.docx
@@ -45,7 +45,7 @@
         <w:pStyle w:val="P68B1DB1-Normal2"/>
       </w:pPr>
       <w:r>
-        <w:t>English</w:t>
+        <w:t>Inglês</w:t>
       </w:r>
     </w:p>
     <w:p/>
@@ -182,13 +182,13 @@
         <w:pStyle w:val="P68B1DB1-Normal3"/>
       </w:pPr>
       <w:r>
-        <w:t xml:space="preserve">We’ll miss you at the </w:t>
+        <w:t xml:space="preserve">Vamos sentir a sua falta </w:t>
       </w:r>
       <w:r>
         <w:rPr>
           <w:highlight w:val="yellow"/>
         </w:rPr>
-        <w:t xml:space="preserve">[EVENT NAME]</w:t>
+        <w:t xml:space="preserve">[NOME DO EVENTO]</w:t>
       </w:r>
       <w:r>
         <w:t>!</w:t>
@@ -197,13 +197,13 @@
     <w:p/>
     <w:p>
       <w:r>
-        <w:t xml:space="preserve">Dear </w:t>
+        <w:t xml:space="preserve">Olá </w:t>
       </w:r>
       <w:r>
         <w:rPr>
           <w:highlight w:val="yellow"/>
         </w:rPr>
-        <w:t xml:space="preserve">[PARTNER NAME]</w:t>
+        <w:t xml:space="preserve">[NOME DO PARCEIRO]</w:t>
       </w:r>
       <w:r>
         <w:t xml:space="preserve">, </w:t>
@@ -215,16 +215,16 @@
         <w:spacing w:after="200" w:lineRule="auto"/>
       </w:pPr>
       <w:r>
-        <w:t xml:space="preserve">Thank you for taking the time to respond to our invitation to the upcoming </w:t>
+        <w:t xml:space="preserve">Obrigado por ter respondido ao nosso convite para a próxima </w:t>
       </w:r>
       <w:r>
         <w:rPr>
           <w:highlight w:val="yellow"/>
         </w:rPr>
-        <w:t xml:space="preserve">[EVENT NAME]</w:t>
-      </w:r>
-      <w:r>
-        <w:t xml:space="preserve">. We were really looking forward to seeing you there.</w:t>
+        <w:t xml:space="preserve">[NOME DO EVENTO]</w:t>
+      </w:r>
+      <w:r>
+        <w:t xml:space="preserve">. Gostaríamos imenso de ter a sua presença.</w:t>
       </w:r>
     </w:p>
     <w:p>
@@ -232,7 +232,7 @@
         <w:spacing w:after="200" w:lineRule="auto"/>
       </w:pPr>
       <w:r>
-        <w:t xml:space="preserve">Even though we’re disappointed we can’t meet you, we understand that scheduling conflicts and other commitments sometimes come up. </w:t>
+        <w:t xml:space="preserve">Embora estejamos tristes por não nos podermos reunir consigo, compreendemos que por vezes surgem conflitos de agenda e outros compromissos. </w:t>
       </w:r>
     </w:p>
     <w:p>
@@ -240,7 +240,7 @@
         <w:spacing w:after="200" w:lineRule="auto"/>
       </w:pPr>
       <w:r>
-        <w:t xml:space="preserve">If you’re comfortable sharing it with us, we’d like to know why you responded no. Please reply to this email as your feedback could help us make improvements in our event planning processes and better serve you in the future.</w:t>
+        <w:t xml:space="preserve">Caso se sinta à vontade para o partilhar connosco, gostaríamos de saber o motivo pelo qual respondeu "não". Por favor, responda a este e-mail, uma vez que a sua opinião poderá ajudar-nos a melhorar os nossos processos de organização de eventos e a servi-lo melhor no futuro.</w:t>
       </w:r>
     </w:p>
     <w:p>
@@ -248,7 +248,7 @@
         <w:spacing w:after="200" w:lineRule="auto"/>
       </w:pPr>
       <w:r>
-        <w:t xml:space="preserve">We hope to see you at our future events. </w:t>
+        <w:t xml:space="preserve">Esperamos contar com a sua presença nos nossos próximos eventos. </w:t>
       </w:r>
     </w:p>
     <w:p>
@@ -257,7 +257,7 @@
       </w:pPr>
       <w:commentRangeStart w:id="0"/>
       <w:r>
-        <w:t xml:space="preserve">If you have any questions, please contact us via </w:t>
+        <w:t xml:space="preserve">Para mais informações, contacte-nos através do </w:t>
       </w:r>
       <w:hyperlink r:id="rId7">
         <w:r>
@@ -269,7 +269,7 @@
         </w:r>
       </w:hyperlink>
       <w:r>
-        <w:t xml:space="preserve"> or </w:t>
+        <w:t xml:space="preserve"> ou </w:t>
       </w:r>
       <w:hyperlink r:id="rId8">
         <w:r>
@@ -289,7 +289,7 @@
         <w:spacing w:after="200" w:lineRule="auto"/>
       </w:pPr>
       <w:r>
-        <w:t xml:space="preserve">If you have any questions, please contact your country manager, </w:t>
+        <w:t xml:space="preserve">Para mais questões, pode também contactar o seus gestor de parcerias </w:t>
       </w:r>
       <w:r>
         <w:rPr>
@@ -298,7 +298,7 @@
         <w:t>[NAME]</w:t>
       </w:r>
       <w:r>
-        <w:t xml:space="preserve">, at </w:t>
+        <w:t xml:space="preserve">, em </w:t>
       </w:r>
       <w:r>
         <w:rPr>
@@ -307,7 +307,7 @@
         <w:t xml:space="preserve">[EMAIL ADDRESS]</w:t>
       </w:r>
       <w:r>
-        <w:t xml:space="preserve"> or </w:t>
+        <w:t xml:space="preserve"> ou </w:t>
       </w:r>
       <w:r>
         <w:rPr>

</xml_diff>